<commit_message>
fix run.pyadd sitemap txt
</commit_message>
<xml_diff>
--- a/Table.docx
+++ b/Table.docx
@@ -33,7 +33,7 @@
         <w:gridCol w:w="2409"/>
         <w:gridCol w:w="2410"/>
         <w:gridCol w:w="2409"/>
-        <w:gridCol w:w="2410"/>
+        <w:gridCol w:w="2409"/>
       </w:tblGrid>
       <w:tr>
         <w:trPr/>
@@ -49,6 +49,7 @@
           <w:p>
             <w:pPr>
               <w:pStyle w:val="TableContents"/>
+              <w:widowControl w:val="false"/>
               <w:bidi w:val="0"/>
               <w:jc w:val="center"/>
               <w:rPr/>
@@ -71,6 +72,7 @@
           <w:p>
             <w:pPr>
               <w:pStyle w:val="TableContents"/>
+              <w:widowControl w:val="false"/>
               <w:bidi w:val="0"/>
               <w:jc w:val="center"/>
               <w:rPr/>
@@ -93,6 +95,7 @@
           <w:p>
             <w:pPr>
               <w:pStyle w:val="TableContents"/>
+              <w:widowControl w:val="false"/>
               <w:bidi w:val="0"/>
               <w:jc w:val="center"/>
               <w:rPr/>
@@ -105,7 +108,7 @@
         </w:tc>
         <w:tc>
           <w:tcPr>
-            <w:tcW w:w="2410" w:type="dxa"/>
+            <w:tcW w:w="2409" w:type="dxa"/>
             <w:tcBorders>
               <w:top w:val="single" w:sz="2" w:space="0" w:color="000000"/>
               <w:left w:val="single" w:sz="2" w:space="0" w:color="000000"/>
@@ -116,6 +119,7 @@
           <w:p>
             <w:pPr>
               <w:pStyle w:val="TableContents"/>
+              <w:widowControl w:val="false"/>
               <w:bidi w:val="0"/>
               <w:jc w:val="center"/>
               <w:rPr/>
@@ -140,6 +144,7 @@
           <w:p>
             <w:pPr>
               <w:pStyle w:val="TableContents"/>
+              <w:widowControl w:val="false"/>
               <w:bidi w:val="0"/>
               <w:jc w:val="center"/>
               <w:rPr/>
@@ -161,38 +166,42 @@
           <w:p>
             <w:pPr>
               <w:pStyle w:val="TableContents"/>
-              <w:bidi w:val="0"/>
-              <w:jc w:val="center"/>
-              <w:rPr/>
-            </w:pPr>
-            <w:r>
-              <w:rPr/>
-            </w:r>
-          </w:p>
-        </w:tc>
-        <w:tc>
-          <w:tcPr>
-            <w:tcW w:w="2409" w:type="dxa"/>
-            <w:tcBorders>
-              <w:left w:val="single" w:sz="2" w:space="0" w:color="000000"/>
-              <w:bottom w:val="single" w:sz="2" w:space="0" w:color="000000"/>
-            </w:tcBorders>
-          </w:tcPr>
-          <w:p>
-            <w:pPr>
-              <w:pStyle w:val="TableContents"/>
-              <w:bidi w:val="0"/>
-              <w:jc w:val="center"/>
-              <w:rPr/>
-            </w:pPr>
-            <w:r>
-              <w:rPr/>
-            </w:r>
-          </w:p>
-        </w:tc>
-        <w:tc>
-          <w:tcPr>
-            <w:tcW w:w="2410" w:type="dxa"/>
+              <w:widowControl w:val="false"/>
+              <w:bidi w:val="0"/>
+              <w:jc w:val="center"/>
+              <w:rPr/>
+            </w:pPr>
+            <w:r>
+              <w:rPr/>
+              <w:t>1 мин. 4 сек.</w:t>
+            </w:r>
+          </w:p>
+        </w:tc>
+        <w:tc>
+          <w:tcPr>
+            <w:tcW w:w="2409" w:type="dxa"/>
+            <w:tcBorders>
+              <w:left w:val="single" w:sz="2" w:space="0" w:color="000000"/>
+              <w:bottom w:val="single" w:sz="2" w:space="0" w:color="000000"/>
+            </w:tcBorders>
+          </w:tcPr>
+          <w:p>
+            <w:pPr>
+              <w:pStyle w:val="TableContents"/>
+              <w:widowControl w:val="false"/>
+              <w:bidi w:val="0"/>
+              <w:jc w:val="center"/>
+              <w:rPr/>
+            </w:pPr>
+            <w:r>
+              <w:rPr/>
+              <w:t>604</w:t>
+            </w:r>
+          </w:p>
+        </w:tc>
+        <w:tc>
+          <w:tcPr>
+            <w:tcW w:w="2409" w:type="dxa"/>
             <w:tcBorders>
               <w:left w:val="single" w:sz="2" w:space="0" w:color="000000"/>
               <w:bottom w:val="single" w:sz="2" w:space="0" w:color="000000"/>
@@ -202,12 +211,14 @@
           <w:p>
             <w:pPr>
               <w:pStyle w:val="TableContents"/>
-              <w:bidi w:val="0"/>
-              <w:jc w:val="center"/>
-              <w:rPr/>
-            </w:pPr>
-            <w:r>
-              <w:rPr/>
+              <w:widowControl w:val="false"/>
+              <w:bidi w:val="0"/>
+              <w:jc w:val="center"/>
+              <w:rPr/>
+            </w:pPr>
+            <w:r>
+              <w:rPr/>
+              <w:t>crawler-test.com_sitemap.txt</w:t>
             </w:r>
           </w:p>
         </w:tc>
@@ -225,6 +236,7 @@
           <w:p>
             <w:pPr>
               <w:pStyle w:val="TableContents"/>
+              <w:widowControl w:val="false"/>
               <w:bidi w:val="0"/>
               <w:jc w:val="center"/>
               <w:rPr/>
@@ -246,38 +258,42 @@
           <w:p>
             <w:pPr>
               <w:pStyle w:val="TableContents"/>
-              <w:bidi w:val="0"/>
-              <w:jc w:val="center"/>
-              <w:rPr/>
-            </w:pPr>
-            <w:r>
-              <w:rPr/>
-            </w:r>
-          </w:p>
-        </w:tc>
-        <w:tc>
-          <w:tcPr>
-            <w:tcW w:w="2409" w:type="dxa"/>
-            <w:tcBorders>
-              <w:left w:val="single" w:sz="2" w:space="0" w:color="000000"/>
-              <w:bottom w:val="single" w:sz="2" w:space="0" w:color="000000"/>
-            </w:tcBorders>
-          </w:tcPr>
-          <w:p>
-            <w:pPr>
-              <w:pStyle w:val="TableContents"/>
-              <w:bidi w:val="0"/>
-              <w:jc w:val="center"/>
-              <w:rPr/>
-            </w:pPr>
-            <w:r>
-              <w:rPr/>
-            </w:r>
-          </w:p>
-        </w:tc>
-        <w:tc>
-          <w:tcPr>
-            <w:tcW w:w="2410" w:type="dxa"/>
+              <w:widowControl w:val="false"/>
+              <w:bidi w:val="0"/>
+              <w:jc w:val="center"/>
+              <w:rPr/>
+            </w:pPr>
+            <w:r>
+              <w:rPr/>
+              <w:t>4 сек.</w:t>
+            </w:r>
+          </w:p>
+        </w:tc>
+        <w:tc>
+          <w:tcPr>
+            <w:tcW w:w="2409" w:type="dxa"/>
+            <w:tcBorders>
+              <w:left w:val="single" w:sz="2" w:space="0" w:color="000000"/>
+              <w:bottom w:val="single" w:sz="2" w:space="0" w:color="000000"/>
+            </w:tcBorders>
+          </w:tcPr>
+          <w:p>
+            <w:pPr>
+              <w:pStyle w:val="TableContents"/>
+              <w:widowControl w:val="false"/>
+              <w:bidi w:val="0"/>
+              <w:jc w:val="center"/>
+              <w:rPr/>
+            </w:pPr>
+            <w:r>
+              <w:rPr/>
+              <w:t>158</w:t>
+            </w:r>
+          </w:p>
+        </w:tc>
+        <w:tc>
+          <w:tcPr>
+            <w:tcW w:w="2409" w:type="dxa"/>
             <w:tcBorders>
               <w:left w:val="single" w:sz="2" w:space="0" w:color="000000"/>
               <w:bottom w:val="single" w:sz="2" w:space="0" w:color="000000"/>
@@ -287,12 +303,14 @@
           <w:p>
             <w:pPr>
               <w:pStyle w:val="TableContents"/>
-              <w:bidi w:val="0"/>
-              <w:jc w:val="center"/>
-              <w:rPr/>
-            </w:pPr>
-            <w:r>
-              <w:rPr/>
+              <w:widowControl w:val="false"/>
+              <w:bidi w:val="0"/>
+              <w:jc w:val="center"/>
+              <w:rPr/>
+            </w:pPr>
+            <w:r>
+              <w:rPr/>
+              <w:t>google.com_sitemap.txt</w:t>
             </w:r>
           </w:p>
         </w:tc>
@@ -310,6 +328,7 @@
           <w:p>
             <w:pPr>
               <w:pStyle w:val="TableContents"/>
+              <w:widowControl w:val="false"/>
               <w:bidi w:val="0"/>
               <w:jc w:val="center"/>
               <w:rPr/>
@@ -331,38 +350,42 @@
           <w:p>
             <w:pPr>
               <w:pStyle w:val="TableContents"/>
-              <w:bidi w:val="0"/>
-              <w:jc w:val="center"/>
-              <w:rPr/>
-            </w:pPr>
-            <w:r>
-              <w:rPr/>
-            </w:r>
-          </w:p>
-        </w:tc>
-        <w:tc>
-          <w:tcPr>
-            <w:tcW w:w="2409" w:type="dxa"/>
-            <w:tcBorders>
-              <w:left w:val="single" w:sz="2" w:space="0" w:color="000000"/>
-              <w:bottom w:val="single" w:sz="2" w:space="0" w:color="000000"/>
-            </w:tcBorders>
-          </w:tcPr>
-          <w:p>
-            <w:pPr>
-              <w:pStyle w:val="TableContents"/>
-              <w:bidi w:val="0"/>
-              <w:jc w:val="center"/>
-              <w:rPr/>
-            </w:pPr>
-            <w:r>
-              <w:rPr/>
-            </w:r>
-          </w:p>
-        </w:tc>
-        <w:tc>
-          <w:tcPr>
-            <w:tcW w:w="2410" w:type="dxa"/>
+              <w:widowControl w:val="false"/>
+              <w:bidi w:val="0"/>
+              <w:jc w:val="center"/>
+              <w:rPr/>
+            </w:pPr>
+            <w:r>
+              <w:rPr/>
+              <w:t>31 сек.</w:t>
+            </w:r>
+          </w:p>
+        </w:tc>
+        <w:tc>
+          <w:tcPr>
+            <w:tcW w:w="2409" w:type="dxa"/>
+            <w:tcBorders>
+              <w:left w:val="single" w:sz="2" w:space="0" w:color="000000"/>
+              <w:bottom w:val="single" w:sz="2" w:space="0" w:color="000000"/>
+            </w:tcBorders>
+          </w:tcPr>
+          <w:p>
+            <w:pPr>
+              <w:pStyle w:val="TableContents"/>
+              <w:widowControl w:val="false"/>
+              <w:bidi w:val="0"/>
+              <w:jc w:val="center"/>
+              <w:rPr/>
+            </w:pPr>
+            <w:r>
+              <w:rPr/>
+              <w:t>510</w:t>
+            </w:r>
+          </w:p>
+        </w:tc>
+        <w:tc>
+          <w:tcPr>
+            <w:tcW w:w="2409" w:type="dxa"/>
             <w:tcBorders>
               <w:left w:val="single" w:sz="2" w:space="0" w:color="000000"/>
               <w:bottom w:val="single" w:sz="2" w:space="0" w:color="000000"/>
@@ -372,12 +395,14 @@
           <w:p>
             <w:pPr>
               <w:pStyle w:val="TableContents"/>
-              <w:bidi w:val="0"/>
-              <w:jc w:val="center"/>
-              <w:rPr/>
-            </w:pPr>
-            <w:r>
-              <w:rPr/>
+              <w:widowControl w:val="false"/>
+              <w:bidi w:val="0"/>
+              <w:jc w:val="center"/>
+              <w:rPr/>
+            </w:pPr>
+            <w:r>
+              <w:rPr/>
+              <w:t>vk.com_sitemap.txt</w:t>
             </w:r>
           </w:p>
         </w:tc>
@@ -395,6 +420,7 @@
           <w:p>
             <w:pPr>
               <w:pStyle w:val="TableContents"/>
+              <w:widowControl w:val="false"/>
               <w:bidi w:val="0"/>
               <w:jc w:val="center"/>
               <w:rPr/>
@@ -416,38 +442,42 @@
           <w:p>
             <w:pPr>
               <w:pStyle w:val="TableContents"/>
-              <w:bidi w:val="0"/>
-              <w:jc w:val="center"/>
-              <w:rPr/>
-            </w:pPr>
-            <w:r>
-              <w:rPr/>
-            </w:r>
-          </w:p>
-        </w:tc>
-        <w:tc>
-          <w:tcPr>
-            <w:tcW w:w="2409" w:type="dxa"/>
-            <w:tcBorders>
-              <w:left w:val="single" w:sz="2" w:space="0" w:color="000000"/>
-              <w:bottom w:val="single" w:sz="2" w:space="0" w:color="000000"/>
-            </w:tcBorders>
-          </w:tcPr>
-          <w:p>
-            <w:pPr>
-              <w:pStyle w:val="TableContents"/>
-              <w:bidi w:val="0"/>
-              <w:jc w:val="center"/>
-              <w:rPr/>
-            </w:pPr>
-            <w:r>
-              <w:rPr/>
-            </w:r>
-          </w:p>
-        </w:tc>
-        <w:tc>
-          <w:tcPr>
-            <w:tcW w:w="2410" w:type="dxa"/>
+              <w:widowControl w:val="false"/>
+              <w:bidi w:val="0"/>
+              <w:jc w:val="center"/>
+              <w:rPr/>
+            </w:pPr>
+            <w:r>
+              <w:rPr/>
+              <w:t>2 сек.</w:t>
+            </w:r>
+          </w:p>
+        </w:tc>
+        <w:tc>
+          <w:tcPr>
+            <w:tcW w:w="2409" w:type="dxa"/>
+            <w:tcBorders>
+              <w:left w:val="single" w:sz="2" w:space="0" w:color="000000"/>
+              <w:bottom w:val="single" w:sz="2" w:space="0" w:color="000000"/>
+            </w:tcBorders>
+          </w:tcPr>
+          <w:p>
+            <w:pPr>
+              <w:pStyle w:val="TableContents"/>
+              <w:widowControl w:val="false"/>
+              <w:bidi w:val="0"/>
+              <w:jc w:val="center"/>
+              <w:rPr/>
+            </w:pPr>
+            <w:r>
+              <w:rPr/>
+              <w:t>1</w:t>
+            </w:r>
+          </w:p>
+        </w:tc>
+        <w:tc>
+          <w:tcPr>
+            <w:tcW w:w="2409" w:type="dxa"/>
             <w:tcBorders>
               <w:left w:val="single" w:sz="2" w:space="0" w:color="000000"/>
               <w:bottom w:val="single" w:sz="2" w:space="0" w:color="000000"/>
@@ -457,12 +487,14 @@
           <w:p>
             <w:pPr>
               <w:pStyle w:val="TableContents"/>
-              <w:bidi w:val="0"/>
-              <w:jc w:val="center"/>
-              <w:rPr/>
-            </w:pPr>
-            <w:r>
-              <w:rPr/>
+              <w:widowControl w:val="false"/>
+              <w:bidi w:val="0"/>
+              <w:jc w:val="center"/>
+              <w:rPr/>
+            </w:pPr>
+            <w:r>
+              <w:rPr/>
+              <w:t>yandex.ru_sitemap.txt</w:t>
             </w:r>
           </w:p>
         </w:tc>
@@ -480,6 +512,7 @@
           <w:p>
             <w:pPr>
               <w:pStyle w:val="TableContents"/>
+              <w:widowControl w:val="false"/>
               <w:bidi w:val="0"/>
               <w:jc w:val="center"/>
               <w:rPr/>
@@ -501,38 +534,42 @@
           <w:p>
             <w:pPr>
               <w:pStyle w:val="TableContents"/>
-              <w:bidi w:val="0"/>
-              <w:jc w:val="center"/>
-              <w:rPr/>
-            </w:pPr>
-            <w:r>
-              <w:rPr/>
-            </w:r>
-          </w:p>
-        </w:tc>
-        <w:tc>
-          <w:tcPr>
-            <w:tcW w:w="2409" w:type="dxa"/>
-            <w:tcBorders>
-              <w:left w:val="single" w:sz="2" w:space="0" w:color="000000"/>
-              <w:bottom w:val="single" w:sz="2" w:space="0" w:color="000000"/>
-            </w:tcBorders>
-          </w:tcPr>
-          <w:p>
-            <w:pPr>
-              <w:pStyle w:val="TableContents"/>
-              <w:bidi w:val="0"/>
-              <w:jc w:val="center"/>
-              <w:rPr/>
-            </w:pPr>
-            <w:r>
-              <w:rPr/>
-            </w:r>
-          </w:p>
-        </w:tc>
-        <w:tc>
-          <w:tcPr>
-            <w:tcW w:w="2410" w:type="dxa"/>
+              <w:widowControl w:val="false"/>
+              <w:bidi w:val="0"/>
+              <w:jc w:val="center"/>
+              <w:rPr/>
+            </w:pPr>
+            <w:r>
+              <w:rPr/>
+              <w:t>29 сек.</w:t>
+            </w:r>
+          </w:p>
+        </w:tc>
+        <w:tc>
+          <w:tcPr>
+            <w:tcW w:w="2409" w:type="dxa"/>
+            <w:tcBorders>
+              <w:left w:val="single" w:sz="2" w:space="0" w:color="000000"/>
+              <w:bottom w:val="single" w:sz="2" w:space="0" w:color="000000"/>
+            </w:tcBorders>
+          </w:tcPr>
+          <w:p>
+            <w:pPr>
+              <w:pStyle w:val="TableContents"/>
+              <w:widowControl w:val="false"/>
+              <w:bidi w:val="0"/>
+              <w:jc w:val="center"/>
+              <w:rPr/>
+            </w:pPr>
+            <w:r>
+              <w:rPr/>
+              <w:t>2730</w:t>
+            </w:r>
+          </w:p>
+        </w:tc>
+        <w:tc>
+          <w:tcPr>
+            <w:tcW w:w="2409" w:type="dxa"/>
             <w:tcBorders>
               <w:left w:val="single" w:sz="2" w:space="0" w:color="000000"/>
               <w:bottom w:val="single" w:sz="2" w:space="0" w:color="000000"/>
@@ -542,12 +579,14 @@
           <w:p>
             <w:pPr>
               <w:pStyle w:val="TableContents"/>
-              <w:bidi w:val="0"/>
-              <w:jc w:val="center"/>
-              <w:rPr/>
-            </w:pPr>
-            <w:r>
-              <w:rPr/>
+              <w:widowControl w:val="false"/>
+              <w:bidi w:val="0"/>
+              <w:jc w:val="center"/>
+              <w:rPr/>
+            </w:pPr>
+            <w:r>
+              <w:rPr/>
+              <w:t>stackoverflow.com_sitemap.txt</w:t>
             </w:r>
           </w:p>
         </w:tc>
@@ -571,6 +610,7 @@
       <w:pgNumType w:fmt="decimal"/>
       <w:formProt w:val="false"/>
       <w:textDirection w:val="lrTb"/>
+      <w:docGrid w:type="default" w:linePitch="100" w:charSpace="0"/>
     </w:sectPr>
   </w:body>
 </w:document>
@@ -590,7 +630,6 @@
     </w:rPrDefault>
     <w:pPrDefault>
       <w:pPr>
-        <w:widowControl/>
         <w:suppressAutoHyphens w:val="true"/>
       </w:pPr>
     </w:pPrDefault>
@@ -600,7 +639,10 @@
     <w:qFormat/>
     <w:pPr>
       <w:widowControl/>
+      <w:suppressAutoHyphens w:val="true"/>
       <w:bidi w:val="0"/>
+      <w:spacing w:before="0" w:after="0"/>
+      <w:jc w:val="left"/>
     </w:pPr>
     <w:rPr>
       <w:rFonts w:ascii="Liberation Serif" w:hAnsi="Liberation Serif" w:eastAsia="Noto Serif CJK SC" w:cs="Lohit Devanagari"/>

</xml_diff>